<commit_message>
151220 weekly log update
appended the weekly log and the future track of the project that was decided during the meeting and also the pin configuration image of raspberrypi just incase for reference in the future
</commit_message>
<xml_diff>
--- a/weekly log.docx
+++ b/weekly log.docx
@@ -175,16 +175,8 @@
         <w:rPr>
           <w:lang w:val="en-US"/>
         </w:rPr>
-        <w:t xml:space="preserve">And it seems to give continuous high signals with </w:t>
-      </w:r>
-      <w:proofErr w:type="spellStart"/>
-      <w:r>
-        <w:rPr>
-          <w:lang w:val="en-US"/>
-        </w:rPr>
-        <w:t>raspberrypi</w:t>
-      </w:r>
-      <w:proofErr w:type="spellEnd"/>
+        <w:t>And it seems to give continuous high signals with raspberrypi</w:t>
+      </w:r>
     </w:p>
     <w:p>
       <w:pPr>
@@ -243,21 +235,7 @@
         <w:rPr>
           <w:lang w:val="en-US"/>
         </w:rPr>
-        <w:t xml:space="preserve">Setting up of IOT server on </w:t>
-      </w:r>
-      <w:proofErr w:type="spellStart"/>
-      <w:r>
-        <w:rPr>
-          <w:lang w:val="en-US"/>
-        </w:rPr>
-        <w:t>raspberrypi</w:t>
-      </w:r>
-      <w:proofErr w:type="spellEnd"/>
-      <w:r>
-        <w:rPr>
-          <w:lang w:val="en-US"/>
-        </w:rPr>
-        <w:t xml:space="preserve"> failed due to unknown reason.</w:t>
+        <w:t>Setting up of IOT server on raspberrypi failed due to unknown reason.</w:t>
       </w:r>
     </w:p>
     <w:p>
@@ -349,19 +327,7 @@
         <w:rPr>
           <w:lang w:val="en-US"/>
         </w:rPr>
-        <w:t xml:space="preserve">Troubleshooting led to a conclusion of </w:t>
-      </w:r>
-      <w:r>
-        <w:rPr>
-          <w:lang w:val="en-US"/>
-        </w:rPr>
-        <w:t>unresponsive</w:t>
-      </w:r>
-      <w:r>
-        <w:rPr>
-          <w:lang w:val="en-US"/>
-        </w:rPr>
-        <w:t>/broke down sensor</w:t>
+        <w:t>Troubleshooting led to a conclusion of unresponsive/broke down sensor</w:t>
       </w:r>
       <w:r>
         <w:rPr>
@@ -411,6 +377,307 @@
           <w:lang w:val="en-US"/>
         </w:rPr>
         <w:t>)</w:t>
+      </w:r>
+    </w:p>
+    <w:p>
+      <w:pPr>
+        <w:rPr>
+          <w:lang w:val="en-US"/>
+        </w:rPr>
+      </w:pPr>
+      <w:r>
+        <w:rPr>
+          <w:lang w:val="en-US"/>
+        </w:rPr>
+        <w:t>14</w:t>
+      </w:r>
+      <w:r>
+        <w:rPr>
+          <w:vertAlign w:val="superscript"/>
+          <w:lang w:val="en-US"/>
+        </w:rPr>
+        <w:t>th</w:t>
+      </w:r>
+      <w:r>
+        <w:rPr>
+          <w:lang w:val="en-US"/>
+        </w:rPr>
+        <w:t xml:space="preserve"> Dec 2020</w:t>
+      </w:r>
+    </w:p>
+    <w:p>
+      <w:pPr>
+        <w:pStyle w:val="ListParagraph"/>
+        <w:numPr>
+          <w:ilvl w:val="0"/>
+          <w:numId w:val="1"/>
+        </w:numPr>
+        <w:rPr>
+          <w:lang w:val="en-US"/>
+        </w:rPr>
+      </w:pPr>
+      <w:r>
+        <w:rPr>
+          <w:lang w:val="en-US"/>
+        </w:rPr>
+        <w:t xml:space="preserve">Completed the Arduino and raspberrypi’s hardware co-ordination according to the requirement (the detection distance adjustment and time/sleep variable </w:t>
+      </w:r>
+      <w:r>
+        <w:rPr>
+          <w:lang w:val="en-US"/>
+        </w:rPr>
+        <w:t>adjustments</w:t>
+      </w:r>
+      <w:r>
+        <w:rPr>
+          <w:lang w:val="en-US"/>
+        </w:rPr>
+        <w:t>)</w:t>
+      </w:r>
+    </w:p>
+    <w:p>
+      <w:pPr>
+        <w:pStyle w:val="ListParagraph"/>
+        <w:numPr>
+          <w:ilvl w:val="0"/>
+          <w:numId w:val="1"/>
+        </w:numPr>
+        <w:rPr>
+          <w:lang w:val="en-US"/>
+        </w:rPr>
+      </w:pPr>
+      <w:r>
+        <w:rPr>
+          <w:lang w:val="en-US"/>
+        </w:rPr>
+        <w:t>While working with ESP8266 faced a critical Arduino library compilation error</w:t>
+      </w:r>
+    </w:p>
+    <w:p>
+      <w:pPr>
+        <w:pStyle w:val="ListParagraph"/>
+        <w:numPr>
+          <w:ilvl w:val="1"/>
+          <w:numId w:val="1"/>
+        </w:numPr>
+        <w:rPr>
+          <w:lang w:val="en-US"/>
+        </w:rPr>
+      </w:pPr>
+      <w:r>
+        <w:rPr>
+          <w:lang w:val="en-US"/>
+        </w:rPr>
+        <w:t>Which I tried finding a workaround by deleting the debug function</w:t>
+      </w:r>
+    </w:p>
+    <w:p>
+      <w:pPr>
+        <w:pStyle w:val="ListParagraph"/>
+        <w:numPr>
+          <w:ilvl w:val="2"/>
+          <w:numId w:val="1"/>
+        </w:numPr>
+        <w:rPr>
+          <w:lang w:val="en-US"/>
+        </w:rPr>
+      </w:pPr>
+      <w:r>
+        <w:rPr>
+          <w:lang w:val="en-US"/>
+        </w:rPr>
+        <w:t>It eventually partially worked as I was now able to burn the code with FTDI but instead resulted in excessive heating of the esp8266 board during the operation [currently not tested the actual functioning due to heating issues]</w:t>
+      </w:r>
+    </w:p>
+    <w:p>
+      <w:pPr>
+        <w:rPr>
+          <w:lang w:val="en-US"/>
+        </w:rPr>
+      </w:pPr>
+      <w:r>
+        <w:rPr>
+          <w:lang w:val="en-US"/>
+        </w:rPr>
+        <w:t>15</w:t>
+      </w:r>
+      <w:r>
+        <w:rPr>
+          <w:vertAlign w:val="superscript"/>
+          <w:lang w:val="en-US"/>
+        </w:rPr>
+        <w:t>th</w:t>
+      </w:r>
+      <w:r>
+        <w:rPr>
+          <w:lang w:val="en-US"/>
+        </w:rPr>
+        <w:t xml:space="preserve"> Dec 2020</w:t>
+      </w:r>
+    </w:p>
+    <w:p>
+      <w:pPr>
+        <w:pStyle w:val="ListParagraph"/>
+        <w:numPr>
+          <w:ilvl w:val="0"/>
+          <w:numId w:val="1"/>
+        </w:numPr>
+        <w:rPr>
+          <w:lang w:val="en-US"/>
+        </w:rPr>
+      </w:pPr>
+      <w:r>
+        <w:rPr>
+          <w:lang w:val="en-US"/>
+        </w:rPr>
+        <w:t>Had a project progress meeting with the project manager i.e Milind Sir.</w:t>
+      </w:r>
+    </w:p>
+    <w:p>
+      <w:pPr>
+        <w:pStyle w:val="ListParagraph"/>
+        <w:numPr>
+          <w:ilvl w:val="1"/>
+          <w:numId w:val="1"/>
+        </w:numPr>
+        <w:rPr>
+          <w:lang w:val="en-US"/>
+        </w:rPr>
+      </w:pPr>
+      <w:r>
+        <w:rPr>
+          <w:lang w:val="en-US"/>
+        </w:rPr>
+        <w:t xml:space="preserve">In the discussion it was observed that due to uncertainty and unreliability </w:t>
+      </w:r>
+      <w:r>
+        <w:rPr>
+          <w:lang w:val="en-US"/>
+        </w:rPr>
+        <w:br/>
+        <w:t>[in other words particular to this project, a possible low inaccuracy rate</w:t>
+      </w:r>
+      <w:r>
+        <w:rPr>
+          <w:lang w:val="en-US"/>
+        </w:rPr>
+        <w:t xml:space="preserve"> of the sensor HC-SR01] due to factors like</w:t>
+      </w:r>
+    </w:p>
+    <w:p>
+      <w:pPr>
+        <w:pStyle w:val="ListParagraph"/>
+        <w:numPr>
+          <w:ilvl w:val="2"/>
+          <w:numId w:val="1"/>
+        </w:numPr>
+        <w:rPr>
+          <w:lang w:val="en-US"/>
+        </w:rPr>
+      </w:pPr>
+      <w:r>
+        <w:rPr>
+          <w:lang w:val="en-US"/>
+        </w:rPr>
+        <w:t>Ambient temperature (mainly in hot regions in India)</w:t>
+      </w:r>
+    </w:p>
+    <w:p>
+      <w:pPr>
+        <w:pStyle w:val="ListParagraph"/>
+        <w:numPr>
+          <w:ilvl w:val="2"/>
+          <w:numId w:val="1"/>
+        </w:numPr>
+        <w:rPr>
+          <w:lang w:val="en-US"/>
+        </w:rPr>
+      </w:pPr>
+      <w:r>
+        <w:rPr>
+          <w:lang w:val="en-US"/>
+        </w:rPr>
+        <w:t>Inverted cone of detection</w:t>
+      </w:r>
+    </w:p>
+    <w:p>
+      <w:pPr>
+        <w:pStyle w:val="ListParagraph"/>
+        <w:numPr>
+          <w:ilvl w:val="3"/>
+          <w:numId w:val="1"/>
+        </w:numPr>
+        <w:rPr>
+          <w:lang w:val="en-US"/>
+        </w:rPr>
+      </w:pPr>
+      <w:r>
+        <w:rPr>
+          <w:lang w:val="en-US"/>
+        </w:rPr>
+        <w:t>Also resulting in coinciding with the neighbor sensors.</w:t>
+      </w:r>
+    </w:p>
+    <w:p>
+      <w:pPr>
+        <w:pStyle w:val="ListParagraph"/>
+        <w:numPr>
+          <w:ilvl w:val="3"/>
+          <w:numId w:val="1"/>
+        </w:numPr>
+        <w:rPr>
+          <w:lang w:val="en-US"/>
+        </w:rPr>
+      </w:pPr>
+      <w:r>
+        <w:rPr>
+          <w:lang w:val="en-US"/>
+        </w:rPr>
+        <w:t>And also detecting crowd that is not in the expected range</w:t>
+      </w:r>
+    </w:p>
+    <w:p>
+      <w:pPr>
+        <w:ind w:left="1440"/>
+        <w:rPr>
+          <w:lang w:val="en-US"/>
+        </w:rPr>
+      </w:pPr>
+      <w:r>
+        <w:rPr>
+          <w:lang w:val="en-US"/>
+        </w:rPr>
+        <w:t xml:space="preserve">it was decided to also work on the ultrasonic </w:t>
+      </w:r>
+      <w:r>
+        <w:rPr>
+          <w:lang w:val="en-US"/>
+        </w:rPr>
+        <w:t>sensor (</w:t>
+      </w:r>
+      <w:r>
+        <w:rPr>
+          <w:lang w:val="en-US"/>
+        </w:rPr>
+        <w:t xml:space="preserve">HCSR04) more dominantly due to its more reliable features like high accuracy and possibility to adjust the distance in the software </w:t>
+      </w:r>
+      <w:r>
+        <w:rPr>
+          <w:lang w:val="en-US"/>
+        </w:rPr>
+        <w:t>itself. (</w:t>
+      </w:r>
+      <w:r>
+        <w:rPr>
+          <w:lang w:val="en-US"/>
+        </w:rPr>
+        <w:t xml:space="preserve">and many others advantages that will be updated in </w:t>
+      </w:r>
+      <w:r>
+        <w:rPr>
+          <w:lang w:val="en-US"/>
+        </w:rPr>
+        <w:t>future)</w:t>
       </w:r>
     </w:p>
     <w:sectPr>
@@ -428,7 +695,7 @@
   <w:abstractNum w:abstractNumId="0" w15:restartNumberingAfterBreak="0">
     <w:nsid w:val="0F3D58A5"/>
     <w:multiLevelType w:val="hybridMultilevel"/>
-    <w:tmpl w:val="D5EE8540"/>
+    <w:tmpl w:val="1B4EC058"/>
     <w:lvl w:ilvl="0" w:tplc="40090001">
       <w:start w:val="1"/>
       <w:numFmt w:val="bullet"/>
@@ -465,7 +732,7 @@
         <w:rFonts w:ascii="Wingdings" w:hAnsi="Wingdings" w:hint="default"/>
       </w:rPr>
     </w:lvl>
-    <w:lvl w:ilvl="3" w:tplc="40090001" w:tentative="1">
+    <w:lvl w:ilvl="3" w:tplc="40090001">
       <w:start w:val="1"/>
       <w:numFmt w:val="bullet"/>
       <w:lvlText w:val=""/>

</xml_diff>